<commit_message>
Complete Assignment 2 Writeup
</commit_message>
<xml_diff>
--- a/Assignment2_Writeup.docx
+++ b/Assignment2_Writeup.docx
@@ -42,14 +42,33 @@
       </w:pPr>
     </w:p>
     <w:p>
+      <w:pPr>
+        <w:rPr>
+          <w:rFonts w:ascii="Times New Roman" w:eastAsia="Times New Roman" w:hAnsi="Times New Roman" w:cs="Times New Roman"/>
+          <w:lang w:bidi="km-KH"/>
+        </w:rPr>
+      </w:pPr>
       <w:proofErr w:type="spellStart"/>
       <w:r>
         <w:t>Github</w:t>
       </w:r>
       <w:proofErr w:type="spellEnd"/>
       <w:r>
-        <w:t xml:space="preserve"> Link: </w:t>
-      </w:r>
+        <w:t xml:space="preserve"> Link:</w:t>
+      </w:r>
+      <w:r>
+        <w:t xml:space="preserve"> </w:t>
+      </w:r>
+      <w:hyperlink r:id="rId4" w:history="1">
+        <w:r>
+          <w:rPr>
+            <w:rStyle w:val="Hyperlink"/>
+          </w:rPr>
+          <w:t>https://github.com/garrowp/dight360/blob/master/PeterGarrow_assignment2.py</w:t>
+        </w:r>
+      </w:hyperlink>
+      <w:bookmarkStart w:id="0" w:name="_GoBack"/>
+      <w:bookmarkEnd w:id="0"/>
     </w:p>
     <w:p>
       <w:pPr>
@@ -111,8 +130,6 @@
       <w:r>
         <w:t xml:space="preserve">own as the Kingdom of Cambodia </w:t>
       </w:r>
-      <w:bookmarkStart w:id="0" w:name="_GoBack"/>
-      <w:bookmarkEnd w:id="0"/>
       <w:r>
         <w:t xml:space="preserve">is a country located in the southern portion of the Indochina Peninsula in Southeast Asia.t is 181,035 square </w:t>
       </w:r>
@@ -695,6 +712,48 @@
     <w:semiHidden/>
     <w:unhideWhenUsed/>
   </w:style>
+  <w:style w:type="character" w:customStyle="1" w:styleId="js-path-segment">
+    <w:name w:val="js-path-segment"/>
+    <w:basedOn w:val="DefaultParagraphFont"/>
+    <w:rsid w:val="00D066B6"/>
+  </w:style>
+  <w:style w:type="character" w:styleId="Hyperlink">
+    <w:name w:val="Hyperlink"/>
+    <w:basedOn w:val="DefaultParagraphFont"/>
+    <w:uiPriority w:val="99"/>
+    <w:unhideWhenUsed/>
+    <w:rsid w:val="00D066B6"/>
+    <w:rPr>
+      <w:color w:val="0000FF"/>
+      <w:u w:val="single"/>
+    </w:rPr>
+  </w:style>
+  <w:style w:type="character" w:customStyle="1" w:styleId="separator">
+    <w:name w:val="separator"/>
+    <w:basedOn w:val="DefaultParagraphFont"/>
+    <w:rsid w:val="00D066B6"/>
+  </w:style>
+  <w:style w:type="character" w:styleId="Strong">
+    <w:name w:val="Strong"/>
+    <w:basedOn w:val="DefaultParagraphFont"/>
+    <w:uiPriority w:val="22"/>
+    <w:qFormat/>
+    <w:rsid w:val="00D066B6"/>
+    <w:rPr>
+      <w:b/>
+      <w:bCs/>
+    </w:rPr>
+  </w:style>
+  <w:style w:type="character" w:styleId="UnresolvedMention">
+    <w:name w:val="Unresolved Mention"/>
+    <w:basedOn w:val="DefaultParagraphFont"/>
+    <w:uiPriority w:val="99"/>
+    <w:rsid w:val="00D066B6"/>
+    <w:rPr>
+      <w:color w:val="808080"/>
+      <w:shd w:val="clear" w:color="auto" w:fill="E6E6E6"/>
+    </w:rPr>
+  </w:style>
 </w:styles>
 </file>
 

</xml_diff>